<commit_message>
Post 2nd Meeting Update
</commit_message>
<xml_diff>
--- a/TP1_NPA_JDD.docx
+++ b/TP1_NPA_JDD.docx
@@ -146,16 +146,7 @@
             <w:sz w:val="20"/>
             <w:szCs w:val="20"/>
           </w:rPr>
-          <w:t>jdantzler</w:t>
-        </w:r>
-        <w:r>
-          <w:rPr>
-            <w:rStyle w:val="Hyperlink"/>
-            <w:rFonts w:ascii="Times New Roman" w:hAnsi="Times New Roman"/>
-            <w:sz w:val="20"/>
-            <w:szCs w:val="20"/>
-          </w:rPr>
-          <w:t>@bellarmine.edu</w:t>
+          <w:t>jdantzler@bellarmine.edu</w:t>
         </w:r>
       </w:hyperlink>
     </w:p>
@@ -313,17 +304,22 @@
         </w:rPr>
         <w:t>. For missing data, indicate what percentage of data from that column  are missing. Ensure you check to for NaN, NA, or any other indicators that actually mean missing data.</w:t>
       </w:r>
-    </w:p>
-    <w:p>
-      <w:pPr>
-        <w:pStyle w:val="ListParagraph"/>
-        <w:ind w:left="1080"/>
-        <w:rPr>
-          <w:rFonts w:ascii="Times New Roman" w:hAnsi="Times New Roman"/>
-          <w:i/>
-          <w:sz w:val="20"/>
-        </w:rPr>
-      </w:pPr>
+      <w:r>
+        <w:rPr>
+          <w:rFonts w:ascii="Times New Roman" w:hAnsi="Times New Roman"/>
+          <w:iCs/>
+          <w:sz w:val="20"/>
+        </w:rPr>
+        <w:t xml:space="preserve"> NOTE: </w:t>
+      </w:r>
+      <w:r>
+        <w:rPr>
+          <w:rFonts w:ascii="Times New Roman" w:hAnsi="Times New Roman"/>
+          <w:iCs/>
+          <w:sz w:val="20"/>
+        </w:rPr>
+        <w:t>Mention here about dropping mostly empty columns.</w:t>
+      </w:r>
     </w:p>
     <w:p>
       <w:pPr>
@@ -1746,6 +1742,7 @@
           <w:iCs/>
           <w:sz w:val="20"/>
         </w:rPr>
+        <w:lastRenderedPageBreak/>
         <w:t>All figures should be cited formatted like this and mentioned in the text.</w:t>
       </w:r>
     </w:p>

</xml_diff>